<commit_message>
Turning project into an RStudio-Git project
</commit_message>
<xml_diff>
--- a/The effect of explicit learning on prediction and uncertainty in serial music.docx
+++ b/The effect of explicit learning on prediction and uncertainty in serial music.docx
@@ -221,35 +221,7 @@
         <w:rPr>
           <w:rFonts w:ascii="Calibri" w:hAnsi="Calibri" w:cs="Calibri"/>
         </w:rPr>
-        <w:t>(</w:t>
-      </w:r>
-      <w:proofErr w:type="spellStart"/>
-      <w:r>
-        <w:rPr>
-          <w:rFonts w:ascii="Calibri" w:hAnsi="Calibri" w:cs="Calibri"/>
-        </w:rPr>
-        <w:t>Margulis</w:t>
-      </w:r>
-      <w:proofErr w:type="spellEnd"/>
-      <w:r>
-        <w:rPr>
-          <w:rFonts w:ascii="Calibri" w:hAnsi="Calibri" w:cs="Calibri"/>
-        </w:rPr>
-        <w:t xml:space="preserve">, 2005; </w:t>
-      </w:r>
-      <w:proofErr w:type="spellStart"/>
-      <w:r>
-        <w:rPr>
-          <w:rFonts w:ascii="Calibri" w:hAnsi="Calibri" w:cs="Calibri"/>
-        </w:rPr>
-        <w:t>Narmour</w:t>
-      </w:r>
-      <w:proofErr w:type="spellEnd"/>
-      <w:r>
-        <w:rPr>
-          <w:rFonts w:ascii="Calibri" w:hAnsi="Calibri" w:cs="Calibri"/>
-        </w:rPr>
-        <w:t>, 1990, 1992; Pearce &amp; Wiggins, 2006; Schellenberg, 1997; Temperley, 2008)</w:t>
+        <w:t>(Margulis, 2005; Narmour, 1990, 1992; Pearce &amp; Wiggins, 2006; Schellenberg, 1997; Temperley, 2008)</w:t>
       </w:r>
       <w:r>
         <w:fldChar w:fldCharType="end"/>
@@ -353,15 +325,7 @@
         <w:fldChar w:fldCharType="end"/>
       </w:r>
       <w:r>
-        <w:t xml:space="preserve">. One promising computational model of musical expectations is </w:t>
-      </w:r>
-      <w:proofErr w:type="spellStart"/>
-      <w:r>
-        <w:t>IDyOM</w:t>
-      </w:r>
-      <w:proofErr w:type="spellEnd"/>
-      <w:r>
-        <w:t xml:space="preserve">, or information dynamics of music </w:t>
+        <w:t xml:space="preserve">. One promising computational model of musical expectations is IDyOM, or information dynamics of music </w:t>
       </w:r>
       <w:r>
         <w:fldChar w:fldCharType="begin"/>
@@ -384,13 +348,8 @@
       <w:r>
         <w:t xml:space="preserve">. </w:t>
       </w:r>
-      <w:proofErr w:type="spellStart"/>
-      <w:r>
-        <w:t>IDyOM</w:t>
-      </w:r>
-      <w:proofErr w:type="spellEnd"/>
-      <w:r>
-        <w:t xml:space="preserve"> is a variable-order Markov model </w:t>
+      <w:r>
+        <w:t xml:space="preserve">IDyOM is a variable-order Markov model </w:t>
       </w:r>
       <w:r>
         <w:fldChar w:fldCharType="begin"/>
@@ -433,55 +392,10 @@
         <w:t>combine models of different representations of the musical surface</w:t>
       </w:r>
       <w:r>
-        <w:t xml:space="preserve">.  </w:t>
-      </w:r>
-      <w:proofErr w:type="spellStart"/>
-      <w:r>
-        <w:t>IDyOM</w:t>
-      </w:r>
-      <w:proofErr w:type="spellEnd"/>
-      <w:r>
-        <w:t xml:space="preserve"> uses statistical learning to build models of the structural regularities in music and then uses these models to generate probabilistic predictions for a musical event based on the preceding context. Given a context, </w:t>
-      </w:r>
-      <w:proofErr w:type="spellStart"/>
-      <w:r>
-        <w:t>IDyOM</w:t>
-      </w:r>
-      <w:proofErr w:type="spellEnd"/>
-      <w:r>
-        <w:t xml:space="preserve"> estimates the probability of different continuations of the context based on how often they have appeared in similar contexts in its previous experience of music. </w:t>
-      </w:r>
-      <w:proofErr w:type="spellStart"/>
-      <w:r>
-        <w:t>IDyOM’s</w:t>
-      </w:r>
-      <w:proofErr w:type="spellEnd"/>
-      <w:r>
-        <w:t xml:space="preserve"> predictions combine probabilities derived from a long-term model trained on a large corpus, reflecting schematic learning of structure through long-term exposure to a musical style, and a short-term model, trained incrementally on the current piece of music, reflecting learning of local learning of motivic structure internal to a piece of music. </w:t>
-      </w:r>
-      <w:proofErr w:type="spellStart"/>
-      <w:r>
-        <w:t>IDyOM</w:t>
-      </w:r>
-      <w:proofErr w:type="spellEnd"/>
-      <w:r>
-        <w:t xml:space="preserve"> can generate probabilistic predictions for the pitch and timing of a musical note in a melodic context and the next chord in a harmonic sequence. </w:t>
-      </w:r>
-      <w:proofErr w:type="spellStart"/>
-      <w:r>
-        <w:t>IDyOM</w:t>
-      </w:r>
-      <w:proofErr w:type="spellEnd"/>
-      <w:r>
-        <w:t xml:space="preserve"> can also generate the entropy associated with these predictions. Entropy measures the uncertainty of each prediction, where maximum entropy occurs when all possible events are </w:t>
-      </w:r>
-      <w:proofErr w:type="spellStart"/>
-      <w:r>
-        <w:t>equiprobable</w:t>
-      </w:r>
-      <w:proofErr w:type="spellEnd"/>
-      <w:r>
-        <w:t>.</w:t>
+        <w:t xml:space="preserve">.  IDyOM uses statistical learning to build models of the structural regularities in music and then uses these models to generate probabilistic predictions for a musical event based on the preceding context. Given a context, IDyOM estimates the probability of different continuations of the context based on how often they have appeared in similar contexts in its previous experience of music. IDyOM’s predictions combine probabilities derived from a long-term model trained on a large corpus, reflecting schematic learning of structure through long-term exposure to a musical style, and a short-term model, trained incrementally on the current piece of music, reflecting learning of local learning of motivic structure internal to a piece of music. IDyOM can generate probabilistic predictions for the pitch and timing of a musical note in a melodic context and the next chord in a harmonic sequence. </w:t>
+      </w:r>
+      <w:r>
+        <w:t>IDyOM can also generate the entropy associated with these predictions. Entropy measures the uncertainty of each prediction, where maximum entropy occurs when all possible events are equiprobable.</w:t>
       </w:r>
     </w:p>
     <w:p>
@@ -489,27 +403,14 @@
         <w:spacing w:line="480" w:lineRule="auto"/>
         <w:ind w:firstLine="720"/>
       </w:pPr>
-      <w:proofErr w:type="spellStart"/>
-      <w:r>
-        <w:t>IDyOM</w:t>
-      </w:r>
-      <w:proofErr w:type="spellEnd"/>
-      <w:r>
-        <w:t xml:space="preserve"> has been shown to </w:t>
+      <w:r>
+        <w:t xml:space="preserve">IDyOM has been shown to </w:t>
       </w:r>
       <w:r>
         <w:t xml:space="preserve">accurately </w:t>
       </w:r>
       <w:r>
-        <w:t xml:space="preserve">predict Western listeners’ pitch expectations in </w:t>
-      </w:r>
-      <w:proofErr w:type="spellStart"/>
-      <w:r>
-        <w:t>behavioural</w:t>
-      </w:r>
-      <w:proofErr w:type="spellEnd"/>
-      <w:r>
-        <w:t xml:space="preserve">, physiological and EEG studies (e.g., </w:t>
+        <w:t xml:space="preserve">predict Western listeners’ pitch expectations in behavioural, physiological and EEG studies (e.g., </w:t>
       </w:r>
       <w:r>
         <w:fldChar w:fldCharType="begin"/>
@@ -520,45 +421,29 @@
       <w:r>
         <w:fldChar w:fldCharType="separate"/>
       </w:r>
-      <w:proofErr w:type="spellStart"/>
       <w:r>
         <w:rPr>
           <w:rFonts w:ascii="Calibri" w:hAnsi="Calibri" w:cs="Calibri"/>
         </w:rPr>
-        <w:t>Egermann</w:t>
-      </w:r>
-      <w:proofErr w:type="spellEnd"/>
+        <w:t>Egermann et al., 2013; Hansen &amp; Pearce, 2014; Omigie, Pearce, &amp; Stewart, 2012; Omigie, Pearce, Williamson, &amp; Stewart, 201</w:t>
+      </w:r>
       <w:r>
         <w:rPr>
           <w:rFonts w:ascii="Calibri" w:hAnsi="Calibri" w:cs="Calibri"/>
         </w:rPr>
-        <w:t xml:space="preserve"> et al., 2013; Hansen &amp; Pearce, 2014; Omigie, Pearce, &amp; Stewart, 2012; Omigie, Pearce, Williamson, &amp; Stewart, 201</w:t>
+        <w:t>3; Pearce, 2005;</w:t>
       </w:r>
       <w:r>
         <w:rPr>
           <w:rFonts w:ascii="Calibri" w:hAnsi="Calibri" w:cs="Calibri"/>
         </w:rPr>
-        <w:t>3; Pearce, 2005;</w:t>
-      </w:r>
-      <w:r>
-        <w:rPr>
-          <w:rFonts w:ascii="Calibri" w:hAnsi="Calibri" w:cs="Calibri"/>
-        </w:rPr>
         <w:t xml:space="preserve"> Pearce, Ruiz, Kapasi, Wiggins, &amp; Bhattacharya, 2010; Quiroga-Martinez et al., 2019)</w:t>
       </w:r>
       <w:r>
         <w:fldChar w:fldCharType="end"/>
       </w:r>
       <w:r>
-        <w:t xml:space="preserve">. In many circumstances, </w:t>
-      </w:r>
-      <w:proofErr w:type="spellStart"/>
-      <w:r>
-        <w:t>IDyOM</w:t>
-      </w:r>
-      <w:proofErr w:type="spellEnd"/>
-      <w:r>
-        <w:t xml:space="preserve"> provides a more accurate model of listeners’ pitch expectations than static rule-based models (e.g., </w:t>
+        <w:t xml:space="preserve">. In many circumstances, IDyOM provides a more accurate model of listeners’ pitch expectations than static rule-based models (e.g., </w:t>
       </w:r>
       <w:r>
         <w:fldChar w:fldCharType="begin"/>
@@ -850,15 +735,7 @@
         <w:t xml:space="preserve">As a computational model of musical expectancy, </w:t>
       </w:r>
       <w:r>
-        <w:t xml:space="preserve">can </w:t>
-      </w:r>
-      <w:proofErr w:type="spellStart"/>
-      <w:r>
-        <w:t>IDyOM</w:t>
-      </w:r>
-      <w:proofErr w:type="spellEnd"/>
-      <w:r>
-        <w:t xml:space="preserve"> model the perception of serial music as well as it does tonal music?</w:t>
+        <w:t>can IDyOM model the perception of serial music as well as it does tonal music?</w:t>
       </w:r>
       <w:r>
         <w:t xml:space="preserve"> What aspects of the musical surface best model human perception?</w:t>
@@ -927,21 +804,8 @@
         <w:spacing w:line="480" w:lineRule="auto"/>
         <w:ind w:firstLine="720"/>
       </w:pPr>
-      <w:proofErr w:type="spellStart"/>
-      <w:r>
-        <w:t>IDyOM</w:t>
-      </w:r>
-      <w:proofErr w:type="spellEnd"/>
-      <w:r>
-        <w:t xml:space="preserve"> will perform a similar experiment, generating information content (inverse probability) and entropy for the same serial phrases as the human participants with two different long-term models. The first will be trained on tonal music alone, mirroring human participants’ exposure before their course. The second will be trained on the same tonal music corpus, plus the serial phrases from the before portion of the </w:t>
-      </w:r>
-      <w:proofErr w:type="spellStart"/>
-      <w:r>
-        <w:t>behavioural</w:t>
-      </w:r>
-      <w:proofErr w:type="spellEnd"/>
-      <w:r>
-        <w:t xml:space="preserve"> study, mirroring the students’ exposure following the course. These models will be generated for pitch using the linked pitch and pitch interval viewpoints</w:t>
+      <w:r>
+        <w:t>IDyOM will perform a similar experiment, generating information content (inverse probability) and entropy for the same serial phrases as the human participants with two different long-term models. The first will be trained on tonal music alone, mirroring human participants’ exposure before their course. The second will be trained on the same tonal music corpus, plus the serial phrases from the before portion of the behavioural study, mirroring the students’ exposure following the course. These models will be generated for pitch using the linked pitch and pitch interval viewpoints</w:t>
       </w:r>
       <w:r>
         <w:t>, as we hypothesize that this combination will model human perception best</w:t>
@@ -3103,63 +2967,7 @@
           <w:rFonts w:cstheme="minorHAnsi"/>
           <w:lang w:val="en-GB"/>
         </w:rPr>
-        <w:t xml:space="preserve"> </w:t>
-      </w:r>
-      <w:r>
-        <w:rPr>
-          <w:rFonts w:cstheme="minorHAnsi"/>
-          <w:lang w:val="en-GB"/>
-        </w:rPr>
-        <w:t xml:space="preserve">Two practice trials </w:t>
-      </w:r>
-      <w:r>
-        <w:rPr>
-          <w:rFonts w:cstheme="minorHAnsi"/>
-          <w:lang w:val="en-GB"/>
-        </w:rPr>
-        <w:t>were</w:t>
-      </w:r>
-      <w:r>
-        <w:rPr>
-          <w:rFonts w:cstheme="minorHAnsi"/>
-          <w:lang w:val="en-GB"/>
-        </w:rPr>
-        <w:t xml:space="preserve"> presented, </w:t>
-      </w:r>
-      <w:r>
-        <w:rPr>
-          <w:rFonts w:cstheme="minorHAnsi"/>
-          <w:lang w:val="en-GB"/>
-        </w:rPr>
-        <w:t xml:space="preserve">one for each type of question, </w:t>
-      </w:r>
-      <w:r>
-        <w:rPr>
-          <w:rFonts w:cstheme="minorHAnsi"/>
-          <w:lang w:val="en-GB"/>
-        </w:rPr>
-        <w:t xml:space="preserve">followed by the eight phrases appropriate </w:t>
-      </w:r>
-      <w:r>
-        <w:rPr>
-          <w:rFonts w:cstheme="minorHAnsi"/>
-          <w:lang w:val="en-GB"/>
-        </w:rPr>
-        <w:t xml:space="preserve">to the phase (Before/After); phrases were </w:t>
-      </w:r>
-      <w:r>
-        <w:rPr>
-          <w:rFonts w:cstheme="minorHAnsi"/>
-          <w:lang w:val="en-GB"/>
-        </w:rPr>
-        <w:t>presented in random order.</w:t>
-      </w:r>
-      <w:r>
-        <w:rPr>
-          <w:rFonts w:cstheme="minorHAnsi"/>
-          <w:lang w:val="en-GB"/>
-        </w:rPr>
-        <w:t xml:space="preserve"> Participants were notified of which type of questions they would be answering for a particular trial before the trial began. The type of questions collected for each phrase was counterbalanced across participants.</w:t>
+        <w:t xml:space="preserve"> Two practice trials were presented, one for each type of question, followed by the eight phrases appropriate to the phase (Before/After); phrases were presented in random order. Participants were notified of which type of questions they would be answering for a particular trial before the trial began. The type of questions collected for each phrase was counterbalanced across participants.</w:t>
       </w:r>
     </w:p>
     <w:tbl>
@@ -3339,10 +3147,7 @@
         <w:t xml:space="preserve">. </w:t>
       </w:r>
       <w:r>
-        <w:t>U</w:t>
-      </w:r>
-      <w:r>
-        <w:t xml:space="preserve">sing the </w:t>
+        <w:t xml:space="preserve">Using the </w:t>
       </w:r>
       <w:r>
         <w:rPr>
@@ -3351,10 +3156,7 @@
         <w:t>lme4</w:t>
       </w:r>
       <w:r>
-        <w:t xml:space="preserve"> package</w:t>
-      </w:r>
-      <w:r>
-        <w:t xml:space="preserve"> </w:t>
+        <w:t xml:space="preserve"> package </w:t>
       </w:r>
       <w:r>
         <w:fldChar w:fldCharType="begin"/>
@@ -3370,206 +3172,138 @@
           <w:rFonts w:ascii="Calibri" w:hAnsi="Calibri" w:cs="Calibri"/>
           <w:szCs w:val="24"/>
         </w:rPr>
-        <w:t xml:space="preserve">(Bates, </w:t>
-      </w:r>
-      <w:proofErr w:type="spellStart"/>
+        <w:t>(Bates, Mächler, Bolker, &amp; Walker, 2015)</w:t>
+      </w:r>
+      <w:r>
+        <w:fldChar w:fldCharType="end"/>
+      </w:r>
+      <w:r>
+        <w:t xml:space="preserve">, a mixed effects multiple linear regression model </w:t>
+      </w:r>
+      <w:r>
+        <w:t>is</w:t>
+      </w:r>
+      <w:r>
+        <w:t xml:space="preserve"> fitted as per the study design with maximal random effects </w:t>
+      </w:r>
+      <w:r>
+        <w:fldChar w:fldCharType="begin"/>
+      </w:r>
+      <w:r>
+        <w:instrText xml:space="preserve"> ADDIN ZOTERO_ITEM CSL_CITATION {"citationID":"xbTWB1ls","properties":{"formattedCitation":"(Barr, Levy, Scheepers, &amp; Tily, 2013)","plainCitation":"(Barr, Levy, Scheepers, &amp; Tily, 2013)","noteIndex":0},"citationItems":[{"id":822,"uris":["http://zotero.org/users/2169426/items/2JHW9QMQ"],"uri":["http://zotero.org/users/2169426/items/2JHW9QMQ"],"itemData":{"id":822,"type":"article-journal","title":"Random effects structure for confirmatory hypothesis testing: Keep it maximal","container-title":"Journal of Memory and Language","volume":"68","issue":"3","source":"PubMed","abstract":"Linear mixed-effects models (LMEMs) have become increasingly prominent in psycholinguistics and related areas. However, many researchers do not seem to appreciate how random effects structures affect the generalizability of an analysis. Here, we argue that researchers using LMEMs for confirmatory hypothesis testing should minimally adhere to the standards that have been in place for many decades. Through theoretical arguments and Monte Carlo simulation, we show that LMEMs generalize best when they include the maximal random effects structure justified by the design. The generalization performance of LMEMs including data-driven random effects structures strongly depends upon modeling criteria and sample size, yielding reasonable results on moderately-sized samples when conservative criteria are used, but with little or no power advantage over maximal models. Finally, random-intercepts-only LMEMs used on within-subjects and/or within-items data from populations where subjects and/or items vary in their sensitivity to experimental manipulations always generalize worse than separate F 1 and F 2 tests, and in many cases, even worse than F 1 alone. Maximal LMEMs should be the 'gold standard' for confirmatory hypothesis testing in psycholinguistics and beyond.","DOI":"10.1016/j.jml.2012.11.001","ISSN":"0749-596X","note":"PMID: 24403724\nPMCID: PMC3881361","title-short":"Random effects structure for confirmatory hypothesis testing","journalAbbreviation":"J Mem Lang","language":"ENG","author":[{"family":"Barr","given":"Dale J."},{"family":"Levy","given":"Roger"},{"family":"Scheepers","given":"Christoph"},{"family":"Tily","given":"Harry J."}],"issued":{"date-parts":[["2013",4]]}}}],"schema":"https://github.com/citation-style-language/schema/raw/master/csl-citation.json"} </w:instrText>
+      </w:r>
+      <w:r>
+        <w:fldChar w:fldCharType="separate"/>
+      </w:r>
       <w:r>
         <w:rPr>
           <w:rFonts w:ascii="Calibri" w:hAnsi="Calibri" w:cs="Calibri"/>
-          <w:szCs w:val="24"/>
-        </w:rPr>
-        <w:t>Mächler</w:t>
-      </w:r>
-      <w:proofErr w:type="spellEnd"/>
-      <w:r>
-        <w:rPr>
-          <w:rFonts w:ascii="Calibri" w:hAnsi="Calibri" w:cs="Calibri"/>
-          <w:szCs w:val="24"/>
-        </w:rPr>
-        <w:t xml:space="preserve">, </w:t>
-      </w:r>
-      <w:proofErr w:type="spellStart"/>
-      <w:r>
-        <w:rPr>
-          <w:rFonts w:ascii="Calibri" w:hAnsi="Calibri" w:cs="Calibri"/>
-          <w:szCs w:val="24"/>
-        </w:rPr>
-        <w:t>Bolker</w:t>
-      </w:r>
-      <w:proofErr w:type="spellEnd"/>
-      <w:r>
-        <w:rPr>
-          <w:rFonts w:ascii="Calibri" w:hAnsi="Calibri" w:cs="Calibri"/>
-          <w:szCs w:val="24"/>
-        </w:rPr>
-        <w:t>, &amp; Walker, 2015)</w:t>
+        </w:rPr>
+        <w:t>(Barr, Levy, Scheepers, &amp; Tily, 2013)</w:t>
       </w:r>
       <w:r>
         <w:fldChar w:fldCharType="end"/>
       </w:r>
       <w:r>
-        <w:t xml:space="preserve">, a mixed effects multiple linear regression model </w:t>
+        <w:t>.</w:t>
+      </w:r>
+      <w:r>
+        <w:t xml:space="preserve"> Two models are </w:t>
+      </w:r>
+      <w:r>
+        <w:t xml:space="preserve">fit: one for prediction and one for precision (certainty ratings for humans), where these are the predicted values. Both models include </w:t>
+      </w:r>
+      <w:r>
+        <w:rPr>
+          <w:i/>
+        </w:rPr>
+        <w:t>Time</w:t>
+      </w:r>
+      <w:r>
+        <w:t xml:space="preserve"> (Before, After) and </w:t>
+      </w:r>
+      <w:r>
+        <w:rPr>
+          <w:i/>
+        </w:rPr>
+        <w:t>Type</w:t>
+      </w:r>
+      <w:r>
+        <w:t xml:space="preserve"> (Human, IDyOM) as fixed effects, with interactions modelled. Random effects include random intercepts on participants and random slopes on </w:t>
+      </w:r>
+      <w:r>
+        <w:t>phrase</w:t>
+      </w:r>
+      <w:r>
+        <w:t xml:space="preserve">. </w:t>
+      </w:r>
+      <w:r>
+        <w:t>The</w:t>
+      </w:r>
+      <w:r>
+        <w:t xml:space="preserve"> categorical variables are factors, where each level is compared to a base level. These base levels are </w:t>
+      </w:r>
+      <w:r>
+        <w:t>Before</w:t>
+      </w:r>
+      <w:r>
+        <w:t xml:space="preserve"> for </w:t>
+      </w:r>
+      <w:r>
+        <w:t>Time</w:t>
+      </w:r>
+      <w:r>
+        <w:t xml:space="preserve"> and </w:t>
+      </w:r>
+      <w:r>
+        <w:t>Human for Type</w:t>
+      </w:r>
+      <w:r>
+        <w:t xml:space="preserve">. </w:t>
+      </w:r>
+      <w:r>
+        <w:t xml:space="preserve">Models </w:t>
+      </w:r>
+      <w:r>
+        <w:t>are</w:t>
+      </w:r>
+      <w:r>
+        <w:t xml:space="preserve"> evaluated using Pearson’s correlation between the model’s predictions and the data</w:t>
+      </w:r>
+      <w:r>
+        <w:t xml:space="preserve"> along with the correlation’s 95% CIs. V</w:t>
+      </w:r>
+      <w:r>
+        <w:t xml:space="preserve">ariance explained by each model </w:t>
       </w:r>
       <w:r>
         <w:t>is</w:t>
       </w:r>
       <w:r>
-        <w:t xml:space="preserve"> fitted as per the study design with maximal random effects </w:t>
-      </w:r>
-      <w:r>
-        <w:fldChar w:fldCharType="begin"/>
-      </w:r>
-      <w:r>
-        <w:instrText xml:space="preserve"> ADDIN ZOTERO_ITEM CSL_CITATION {"citationID":"xbTWB1ls","properties":{"formattedCitation":"(Barr, Levy, Scheepers, &amp; Tily, 2013)","plainCitation":"(Barr, Levy, Scheepers, &amp; Tily, 2013)","noteIndex":0},"citationItems":[{"id":822,"uris":["http://zotero.org/users/2169426/items/2JHW9QMQ"],"uri":["http://zotero.org/users/2169426/items/2JHW9QMQ"],"itemData":{"id":822,"type":"article-journal","title":"Random effects structure for confirmatory hypothesis testing: Keep it maximal","container-title":"Journal of Memory and Language","volume":"68","issue":"3","source":"PubMed","abstract":"Linear mixed-effects models (LMEMs) have become increasingly prominent in psycholinguistics and related areas. However, many researchers do not seem to appreciate how random effects structures affect the generalizability of an analysis. Here, we argue that researchers using LMEMs for confirmatory hypothesis testing should minimally adhere to the standards that have been in place for many decades. Through theoretical arguments and Monte Carlo simulation, we show that LMEMs generalize best when they include the maximal random effects structure justified by the design. The generalization performance of LMEMs including data-driven random effects structures strongly depends upon modeling criteria and sample size, yielding reasonable results on moderately-sized samples when conservative criteria are used, but with little or no power advantage over maximal models. Finally, random-intercepts-only LMEMs used on within-subjects and/or within-items data from populations where subjects and/or items vary in their sensitivity to experimental manipulations always generalize worse than separate F 1 and F 2 tests, and in many cases, even worse than F 1 alone. Maximal LMEMs should be the 'gold standard' for confirmatory hypothesis testing in psycholinguistics and beyond.","DOI":"10.1016/j.jml.2012.11.001","ISSN":"0749-596X","note":"PMID: 24403724\nPMCID: PMC3881361","title-short":"Random effects structure for confirmatory hypothesis testing","journalAbbreviation":"J Mem Lang","language":"ENG","author":[{"family":"Barr","given":"Dale J."},{"family":"Levy","given":"Roger"},{"family":"Scheepers","given":"Christoph"},{"family":"Tily","given":"Harry J."}],"issued":{"date-parts":[["2013",4]]}}}],"schema":"https://github.com/citation-style-language/schema/raw/master/csl-citation.json"} </w:instrText>
-      </w:r>
-      <w:r>
-        <w:fldChar w:fldCharType="separate"/>
-      </w:r>
-      <w:r>
-        <w:rPr>
-          <w:rFonts w:ascii="Calibri" w:hAnsi="Calibri" w:cs="Calibri"/>
-        </w:rPr>
-        <w:t xml:space="preserve">(Barr, Levy, </w:t>
-      </w:r>
-      <w:proofErr w:type="spellStart"/>
-      <w:r>
-        <w:rPr>
-          <w:rFonts w:ascii="Calibri" w:hAnsi="Calibri" w:cs="Calibri"/>
-        </w:rPr>
-        <w:t>Scheepers</w:t>
-      </w:r>
-      <w:proofErr w:type="spellEnd"/>
-      <w:r>
-        <w:rPr>
-          <w:rFonts w:ascii="Calibri" w:hAnsi="Calibri" w:cs="Calibri"/>
-        </w:rPr>
-        <w:t xml:space="preserve">, &amp; </w:t>
-      </w:r>
-      <w:proofErr w:type="spellStart"/>
-      <w:r>
-        <w:rPr>
-          <w:rFonts w:ascii="Calibri" w:hAnsi="Calibri" w:cs="Calibri"/>
-        </w:rPr>
-        <w:t>Tily</w:t>
-      </w:r>
-      <w:proofErr w:type="spellEnd"/>
-      <w:r>
-        <w:rPr>
-          <w:rFonts w:ascii="Calibri" w:hAnsi="Calibri" w:cs="Calibri"/>
-        </w:rPr>
-        <w:t>, 2013)</w:t>
-      </w:r>
-      <w:r>
-        <w:fldChar w:fldCharType="end"/>
-      </w:r>
-      <w:r>
-        <w:t>.</w:t>
-      </w:r>
-      <w:r>
-        <w:t xml:space="preserve"> Two models are </w:t>
-      </w:r>
-      <w:r>
-        <w:t xml:space="preserve">fit: one for prediction and one for precision (certainty ratings for humans), where these are the predicted values. Both models include </w:t>
-      </w:r>
-      <w:r>
-        <w:rPr>
-          <w:i/>
-        </w:rPr>
-        <w:t>Time</w:t>
-      </w:r>
-      <w:r>
-        <w:t xml:space="preserve"> (Before, After) and </w:t>
-      </w:r>
-      <w:r>
-        <w:rPr>
-          <w:i/>
-        </w:rPr>
-        <w:t>Type</w:t>
-      </w:r>
-      <w:r>
-        <w:t xml:space="preserve"> (Human, </w:t>
-      </w:r>
-      <w:proofErr w:type="spellStart"/>
-      <w:r>
-        <w:t>IDyOM</w:t>
-      </w:r>
-      <w:proofErr w:type="spellEnd"/>
-      <w:r>
-        <w:t xml:space="preserve">) as fixed effects, with interactions modelled. Random effects include random intercepts on participants and random slopes on </w:t>
-      </w:r>
-      <w:r>
-        <w:t>phrase</w:t>
+        <w:t xml:space="preserve"> tested by calculating the coefficient of determination R</w:t>
+      </w:r>
+      <w:r>
+        <w:rPr>
+          <w:vertAlign w:val="superscript"/>
+        </w:rPr>
+        <w:t>2</w:t>
       </w:r>
       <w:r>
         <w:t xml:space="preserve">. </w:t>
       </w:r>
       <w:r>
-        <w:t>The</w:t>
-      </w:r>
-      <w:r>
-        <w:t xml:space="preserve"> categorical variables are factors, where each level is compared to a base level. These base levels are </w:t>
-      </w:r>
-      <w:r>
-        <w:t>Before</w:t>
-      </w:r>
-      <w:r>
-        <w:t xml:space="preserve"> for </w:t>
-      </w:r>
-      <w:r>
-        <w:t>Time</w:t>
-      </w:r>
-      <w:r>
-        <w:t xml:space="preserve"> and </w:t>
-      </w:r>
-      <w:r>
-        <w:t>Human for Type</w:t>
-      </w:r>
-      <w:r>
-        <w:t xml:space="preserve">. </w:t>
-      </w:r>
-      <w:r>
-        <w:t xml:space="preserve">Models </w:t>
-      </w:r>
-      <w:r>
-        <w:t>are</w:t>
-      </w:r>
-      <w:r>
-        <w:t xml:space="preserve"> evaluated using Pearson’s correlation between the model’s predictions and the data</w:t>
-      </w:r>
-      <w:r>
-        <w:t xml:space="preserve"> along with the correlation’s 95% CIs. V</w:t>
-      </w:r>
-      <w:r>
-        <w:t xml:space="preserve">ariance explained by each model </w:t>
+        <w:t xml:space="preserve">Statistical significance of each model </w:t>
       </w:r>
       <w:r>
         <w:t>is</w:t>
       </w:r>
       <w:r>
-        <w:t xml:space="preserve"> tested by calculating the coefficient of determination R</w:t>
-      </w:r>
-      <w:r>
-        <w:rPr>
-          <w:vertAlign w:val="superscript"/>
-        </w:rPr>
-        <w:t>2</w:t>
-      </w:r>
-      <w:r>
-        <w:t xml:space="preserve">. </w:t>
-      </w:r>
-      <w:r>
-        <w:t xml:space="preserve">Statistical significance of each model </w:t>
+        <w:t xml:space="preserve"> tested by a likelihood-ratio test between a null model (intercept and random effects) and the maximally fitted model. Statistical significance of each individual factor level for a given predictor </w:t>
       </w:r>
       <w:r>
         <w:t>is</w:t>
       </w:r>
       <w:r>
-        <w:t xml:space="preserve"> tested by a likelihood-ratio test between a null model (intercept and random effects) and the maximally fitted model. Statistical significance of each individual factor level for a given predictor </w:t>
-      </w:r>
-      <w:r>
-        <w:t>is</w:t>
-      </w:r>
-      <w:r>
         <w:t xml:space="preserve"> evaluated using 95% </w:t>
       </w:r>
       <w:r>
@@ -3581,13 +3315,8 @@
       <w:r>
         <w:t xml:space="preserve"> </w:t>
       </w:r>
-      <w:proofErr w:type="spellStart"/>
-      <w:r>
-        <w:t>IDyOM</w:t>
-      </w:r>
-      <w:proofErr w:type="spellEnd"/>
-      <w:r>
-        <w:t xml:space="preserve"> information content and entropy </w:t>
+      <w:r>
+        <w:t xml:space="preserve">IDyOM information content and entropy </w:t>
       </w:r>
       <w:r>
         <w:t>are</w:t>
@@ -3638,6 +3367,27 @@
         <w:rPr>
           <w:rFonts w:ascii="Calibri" w:hAnsi="Calibri" w:cs="Calibri"/>
         </w:rPr>
+        <w:t>(Lakens, 2017)</w:t>
+      </w:r>
+      <w:r>
+        <w:fldChar w:fldCharType="end"/>
+      </w:r>
+      <w:r>
+        <w:t xml:space="preserve">, are also conducted with a minimum upper for prediction and upper and lower for precision equivalence bound of 0.5 raw units, corresponding to half a point on the rating scale. This equivalence bound is selected loosely based on previous work using expectancy ratings and related to IDyOM </w:t>
+      </w:r>
+      <w:r>
+        <w:fldChar w:fldCharType="begin"/>
+      </w:r>
+      <w:r>
+        <w:instrText xml:space="preserve"> ADDIN ZOTERO_ITEM CSL_CITATION {"citationID":"6OH9aY2E","properties":{"formattedCitation":"(Egermann et al., 2013)","plainCitation":"(Egermann et al., 2013)","noteIndex":0},"citationItems":[{"id":808,"uris":["http://zotero.org/users/2169426/items/SM3NA7UW"],"uri":["http://zotero.org/users/2169426/items/SM3NA7UW"],"itemData":{"id":808,"type":"article-journal","title":"Probabilistic models of expectation violation predict psychophysiological emotional responses to live concert music","container-title":"Cognitive, Affective, &amp; Behavioral Neuroscience","page":"533-553","volume":"13","issue":"3","source":"link.springer.com","abstract":"We present the results of a study testing the often-theorized role of musical expectations in inducing listeners’ emotions in a live flute concert experiment with 50 participants. Using an audience response system developed for this purpose, we measured subjective experience and peripheral psychophysiological changes continuously. To confirm the existence of the link between expectation and emotion, we used a threefold approach. (1) On the basis of an information-theoretic cognitive model, melodic pitch expectations were predicted by analyzing the musical stimuli used (six pieces of solo flute music). (2) A continuous rating scale was used by half of the audience to measure their experience of unexpectedness toward the music heard. (3) Emotional reactions were measured using a multicomponent approach: subjective feeling (valence and arousal rated continuously by the other half of the audience members), expressive behavior (facial EMG), and peripheral arousal (the latter two being measured in all 50 participants). Results confirmed the predicted relationship between high-information-content musical events, the violation of musical expectations (in corresponding ratings), and emotional reactions (psychologically and physiologically). Musical structures leading to expectation reactions were manifested in emotional reactions at different emotion component levels (increases in subjective arousal and autonomic nervous system activations). These results emphasize the role of musical structure in emotion induction, leading to a further understanding of the frequently experienced emotional effects of music.","DOI":"10.3758/s13415-013-0161-y","ISSN":"1530-7026, 1531-135X","journalAbbreviation":"Cogn Affect Behav Neurosci","language":"en","author":[{"family":"Egermann","given":"Hauke"},{"family":"Pearce","given":"Marcus T."},{"family":"Wiggins","given":"Geraint A."},{"family":"McAdams","given":"Stephen"}],"issued":{"date-parts":[["2013",4,20]]}}}],"schema":"https://github.com/citation-style-language/schema/raw/master/csl-citation.json"} </w:instrText>
+      </w:r>
+      <w:r>
+        <w:fldChar w:fldCharType="separate"/>
+      </w:r>
+      <w:r>
+        <w:rPr>
+          <w:rFonts w:ascii="Calibri" w:hAnsi="Calibri" w:cs="Calibri"/>
+        </w:rPr>
         <w:t>(</w:t>
       </w:r>
       <w:proofErr w:type="spellStart"/>
@@ -3645,111 +3395,29 @@
         <w:rPr>
           <w:rFonts w:ascii="Calibri" w:hAnsi="Calibri" w:cs="Calibri"/>
         </w:rPr>
-        <w:t>Lakens</w:t>
+        <w:t>Egermann</w:t>
       </w:r>
       <w:proofErr w:type="spellEnd"/>
       <w:r>
         <w:rPr>
           <w:rFonts w:ascii="Calibri" w:hAnsi="Calibri" w:cs="Calibri"/>
         </w:rPr>
-        <w:t>, 2017)</w:t>
+        <w:t xml:space="preserve"> et al., 2013)</w:t>
       </w:r>
       <w:r>
         <w:fldChar w:fldCharType="end"/>
       </w:r>
       <w:r>
-        <w:t xml:space="preserve">, are also conducted with a minimum upper for prediction and upper and lower for precision equivalence bound of 0.5 raw units, corresponding to half a point on the rating scale. This equivalence bound is selected loosely based on previous work using expectancy ratings and related to </w:t>
-      </w:r>
-      <w:proofErr w:type="spellStart"/>
-      <w:r>
-        <w:t>IDyOM</w:t>
-      </w:r>
-      <w:proofErr w:type="spellEnd"/>
-      <w:r>
-        <w:t xml:space="preserve"> </w:t>
-      </w:r>
-      <w:r>
-        <w:fldChar w:fldCharType="begin"/>
-      </w:r>
-      <w:r>
-        <w:instrText xml:space="preserve"> ADDIN ZOTERO_ITEM CSL_CITATION {"citationID":"6OH9aY2E","properties":{"formattedCitation":"(Egermann et al., 2013)","plainCitation":"(Egermann et al., 2013)","noteIndex":0},"citationItems":[{"id":808,"uris":["http://zotero.org/users/2169426/items/SM3NA7UW"],"uri":["http://zotero.org/users/2169426/items/SM3NA7UW"],"itemData":{"id":808,"type":"article-journal","title":"Probabilistic models of expectation violation predict psychophysiological emotional responses to live concert music","container-title":"Cognitive, Affective, &amp; Behavioral Neuroscience","page":"533-553","volume":"13","issue":"3","source":"link.springer.com","abstract":"We present the results of a study testing the often-theorized role of musical expectations in inducing listeners’ emotions in a live flute concert experiment with 50 participants. Using an audience response system developed for this purpose, we measured subjective experience and peripheral psychophysiological changes continuously. To confirm the existence of the link between expectation and emotion, we used a threefold approach. (1) On the basis of an information-theoretic cognitive model, melodic pitch expectations were predicted by analyzing the musical stimuli used (six pieces of solo flute music). (2) A continuous rating scale was used by half of the audience to measure their experience of unexpectedness toward the music heard. (3) Emotional reactions were measured using a multicomponent approach: subjective feeling (valence and arousal rated continuously by the other half of the audience members), expressive behavior (facial EMG), and peripheral arousal (the latter two being measured in all 50 participants). Results confirmed the predicted relationship between high-information-content musical events, the violation of musical expectations (in corresponding ratings), and emotional reactions (psychologically and physiologically). Musical structures leading to expectation reactions were manifested in emotional reactions at different emotion component levels (increases in subjective arousal and autonomic nervous system activations). These results emphasize the role of musical structure in emotion induction, leading to a further understanding of the frequently experienced emotional effects of music.","DOI":"10.3758/s13415-013-0161-y","ISSN":"1530-7026, 1531-135X","journalAbbreviation":"Cogn Affect Behav Neurosci","language":"en","author":[{"family":"Egermann","given":"Hauke"},{"family":"Pearce","given":"Marcus T."},{"family":"Wiggins","given":"Geraint A."},{"family":"McAdams","given":"Stephen"}],"issued":{"date-parts":[["2013",4,20]]}}}],"schema":"https://github.com/citation-style-language/schema/raw/master/csl-citation.json"} </w:instrText>
-      </w:r>
-      <w:r>
-        <w:fldChar w:fldCharType="separate"/>
-      </w:r>
-      <w:r>
-        <w:rPr>
-          <w:rFonts w:ascii="Calibri" w:hAnsi="Calibri" w:cs="Calibri"/>
-        </w:rPr>
-        <w:t>(</w:t>
-      </w:r>
-      <w:proofErr w:type="spellStart"/>
-      <w:r>
-        <w:rPr>
-          <w:rFonts w:ascii="Calibri" w:hAnsi="Calibri" w:cs="Calibri"/>
-        </w:rPr>
-        <w:t>Egermann</w:t>
-      </w:r>
-      <w:proofErr w:type="spellEnd"/>
-      <w:r>
-        <w:rPr>
-          <w:rFonts w:ascii="Calibri" w:hAnsi="Calibri" w:cs="Calibri"/>
-        </w:rPr>
-        <w:t xml:space="preserve"> et al., 2013)</w:t>
-      </w:r>
-      <w:r>
-        <w:fldChar w:fldCharType="end"/>
-      </w:r>
-      <w:r>
-        <w:t xml:space="preserve">. H3 is tested using Pearson’s correlation coefficient, </w:t>
-      </w:r>
-      <w:r>
-        <w:t xml:space="preserve">calculated between human ratings of prediction and </w:t>
-      </w:r>
-      <w:proofErr w:type="spellStart"/>
-      <w:r>
-        <w:t>IDyOM</w:t>
-      </w:r>
-      <w:proofErr w:type="spellEnd"/>
-      <w:r>
-        <w:t xml:space="preserve"> information content produced by each combination of musical properties (viewpoints). The same </w:t>
-      </w:r>
-      <w:r>
-        <w:t>is</w:t>
-      </w:r>
-      <w:r>
-        <w:t xml:space="preserve"> done for human ratings of precision and </w:t>
-      </w:r>
-      <w:proofErr w:type="spellStart"/>
-      <w:r>
-        <w:t>IDyOM</w:t>
-      </w:r>
-      <w:proofErr w:type="spellEnd"/>
-      <w:r>
-        <w:t xml:space="preserve"> entropy. These tests </w:t>
-      </w:r>
-      <w:r>
-        <w:t>are</w:t>
+        <w:t>. H3 is tested using Pearson’s correlation coefficient, calculated between human ratings of prediction and IDyOM information content produced by each combination of musical properties (viewpoints). The same is done for human ratings of precision and IDyOM entropy. These tests are</w:t>
       </w:r>
       <w:r>
         <w:t xml:space="preserve"> performed on pooled Before and After data and on Before and After</w:t>
       </w:r>
       <w:r>
-        <w:t xml:space="preserve"> data separately.</w:t>
-      </w:r>
-      <w:r>
-        <w:t xml:space="preserve"> Finally, H4 is tested using between-samples t-tests </w:t>
-      </w:r>
-      <w:r>
-        <w:t xml:space="preserve">to compare human prediction ratings to information content and human precision ratings to entropy, all from the After phase. Both t-tests are one-sided, where the alternative is less, and all values are transformed to z-scores for accurate comparison between human ratings and </w:t>
-      </w:r>
-      <w:proofErr w:type="spellStart"/>
-      <w:r>
-        <w:t>IDyOM</w:t>
-      </w:r>
-      <w:proofErr w:type="spellEnd"/>
-      <w:r>
-        <w:t xml:space="preserve"> output.</w:t>
+        <w:t xml:space="preserve"> data separately. Finally, H4 is tested using between-samples t-tests </w:t>
+      </w:r>
+      <w:r>
+        <w:t>to compare human prediction ratings to information content and human precision ratings to entropy, all from the After phase. Both t-tests are one-sided, where the alternative is less, and all values are transformed to z-scores for accurate comparison between human ratings and IDyOM output.</w:t>
       </w:r>
     </w:p>
     <w:p>
@@ -3763,46 +3431,7 @@
         <w:t>Exploratory analysis.</w:t>
       </w:r>
       <w:r>
-        <w:t xml:space="preserve"> </w:t>
-      </w:r>
-      <w:r>
-        <w:t>Though it is commonly used, a concern with the paradigm employed is the confounding of predictability ratings with the perception of closure, where pitches that are perceived as poor endings to a phrase are also considered more surprising. In order to measure the potential effect of this confound, closure ratings were collected alongside ratings of expectedness.</w:t>
-      </w:r>
-      <w:r>
-        <w:t xml:space="preserve"> </w:t>
-      </w:r>
-      <w:r>
-        <w:t xml:space="preserve">First, the degree of correlation between expectancy and closure ratings </w:t>
-      </w:r>
-      <w:r>
-        <w:t>is</w:t>
-      </w:r>
-      <w:r>
-        <w:t xml:space="preserve"> calculated, collapsed across Time.</w:t>
-      </w:r>
-      <w:r>
-        <w:t xml:space="preserve"> </w:t>
-      </w:r>
-      <w:r>
-        <w:t xml:space="preserve">Second, linear mixed effects models with and without closure ratings as a covariate </w:t>
-      </w:r>
-      <w:r>
-        <w:t>are</w:t>
-      </w:r>
-      <w:r>
-        <w:t xml:space="preserve"> compared. Variance explained by closure ratings </w:t>
-      </w:r>
-      <w:r>
-        <w:t>offer</w:t>
-      </w:r>
-      <w:r>
-        <w:t xml:space="preserve"> </w:t>
-      </w:r>
-      <w:r>
-        <w:t xml:space="preserve">an approximation </w:t>
-      </w:r>
-      <w:r>
-        <w:t>of how much the percept of closure influences the rating of surprise/expectedness.</w:t>
+        <w:t xml:space="preserve"> Though it is commonly used, a concern with the paradigm employed is the confounding of predictability ratings with the perception of closure, where pitches that are perceived as poor endings to a phrase are also considered more surprising. In order to measure the potential effect of this confound, closure ratings were collected alongside ratings of expectedness. First, the degree of correlation between expectancy and closure ratings is calculated, collapsed across Time. Second, linear mixed effects models with and without closure ratings as a covariate are compared. Variance explained by closure ratings offer an approximation of how much the percept of closure influences the rating of surprise/expectedness.</w:t>
       </w:r>
     </w:p>
     <w:p>
@@ -3811,30 +3440,7 @@
       </w:pPr>
       <w:r>
         <w:lastRenderedPageBreak/>
-        <w:t xml:space="preserve">The compartmentalization of style is also an interesting phenomenon to explore here. </w:t>
-      </w:r>
-      <w:r>
-        <w:t xml:space="preserve">The </w:t>
-      </w:r>
-      <w:proofErr w:type="spellStart"/>
-      <w:r>
-        <w:t>IDyOM</w:t>
-      </w:r>
-      <w:proofErr w:type="spellEnd"/>
-      <w:r>
-        <w:t xml:space="preserve"> configuration used in this study employs an LTM trained on either only tonal </w:t>
-      </w:r>
-      <w:r>
-        <w:t>music (Before</w:t>
-      </w:r>
-      <w:r>
-        <w:t>) or a combinat</w:t>
-      </w:r>
-      <w:r>
-        <w:t>ion of tonal and atonal music (After</w:t>
-      </w:r>
-      <w:r>
-        <w:t xml:space="preserve">) in order to approximate the listeners’ musical exposure. However, given evidence of the compartmentalization of musical style, or the ability to generate different predictions based on the style listened to </w:t>
+        <w:t xml:space="preserve">The compartmentalization of style is also an interesting phenomenon to explore here. The IDyOM configuration used in this study employs an LTM trained on either only tonal music (Before) or a combination of tonal and atonal music (After) in order to approximate the listeners’ musical exposure. However, given evidence of the compartmentalization of musical style, or the ability to generate different predictions based on the style listened to </w:t>
       </w:r>
       <w:r>
         <w:fldChar w:fldCharType="begin"/>
@@ -3861,56 +3467,33 @@
         <w:rPr>
           <w:rFonts w:ascii="Calibri" w:hAnsi="Calibri" w:cs="Calibri"/>
         </w:rPr>
-        <w:t xml:space="preserve">Hansen, </w:t>
-      </w:r>
-      <w:proofErr w:type="spellStart"/>
-      <w:r>
-        <w:rPr>
-          <w:rFonts w:ascii="Calibri" w:hAnsi="Calibri" w:cs="Calibri"/>
-        </w:rPr>
-        <w:t>Vuust</w:t>
-      </w:r>
-      <w:proofErr w:type="spellEnd"/>
-      <w:r>
-        <w:rPr>
-          <w:rFonts w:ascii="Calibri" w:hAnsi="Calibri" w:cs="Calibri"/>
-        </w:rPr>
-        <w:t>, &amp; Pearce, 2016)</w:t>
+        <w:t>Hansen, Vuust, &amp; Pearce, 2016)</w:t>
       </w:r>
       <w:r>
         <w:fldChar w:fldCharType="end"/>
       </w:r>
       <w:r>
-        <w:t>, the information content and entropy produced by an LTM trained only on atonal music to an LTM trained on both tonal and atonal music</w:t>
-      </w:r>
-      <w:r>
-        <w:t xml:space="preserve"> are compared. In order to evaluate the degree of compartmentalization between styles, the Pearson correlation between</w:t>
-      </w:r>
-      <w:r>
-        <w:t xml:space="preserve"> information content and entropy of the atonal-only </w:t>
-      </w:r>
-      <w:r>
-        <w:t xml:space="preserve">and </w:t>
-      </w:r>
-      <w:proofErr w:type="spellStart"/>
-      <w:r>
-        <w:t>tonal+atonal</w:t>
-      </w:r>
-      <w:proofErr w:type="spellEnd"/>
-      <w:r>
-        <w:t xml:space="preserve"> </w:t>
-      </w:r>
-      <w:r>
-        <w:t xml:space="preserve">trained LTM </w:t>
-      </w:r>
-      <w:r>
-        <w:t>model and human ratings are compared</w:t>
-      </w:r>
-      <w:r>
-        <w:t>.</w:t>
+        <w:t>, the information content and entropy produced by an LTM trained only on atonal music to an LTM trained on both tonal and atonal music are compared. In order to evaluate the degree of compartmentalization between styles, the Pearson correlation between information content and entropy of the atonal</w:t>
       </w:r>
       <w:bookmarkStart w:id="0" w:name="_GoBack"/>
       <w:bookmarkEnd w:id="0"/>
+      <w:r>
+        <w:t xml:space="preserve">-only </w:t>
+      </w:r>
+      <w:r>
+        <w:t xml:space="preserve">and </w:t>
+      </w:r>
+      <w:proofErr w:type="spellStart"/>
+      <w:r>
+        <w:t>tonal+atonal</w:t>
+      </w:r>
+      <w:proofErr w:type="spellEnd"/>
+      <w:r>
+        <w:t xml:space="preserve"> </w:t>
+      </w:r>
+      <w:r>
+        <w:t>trained LTM model and human ratings are compared.</w:t>
+      </w:r>
     </w:p>
     <w:sectPr>
       <w:pgSz w:w="12240" w:h="15840"/>
@@ -4393,6 +3976,7 @@
   <w:style w:type="character" w:default="1" w:styleId="DefaultParagraphFont">
     <w:name w:val="Default Paragraph Font"/>
     <w:uiPriority w:val="1"/>
+    <w:semiHidden/>
     <w:unhideWhenUsed/>
   </w:style>
   <w:style w:type="table" w:default="1" w:styleId="TableNormal">
@@ -4817,7 +4401,7 @@
 </file>
 
 <file path=customXml/itemProps1.xml><?xml version="1.0" encoding="utf-8"?>
-<ds:datastoreItem xmlns:ds="http://schemas.openxmlformats.org/officeDocument/2006/customXml" ds:itemID="{82057591-7AE1-4D6B-941A-E5CD4B42548F}">
+<ds:datastoreItem xmlns:ds="http://schemas.openxmlformats.org/officeDocument/2006/customXml" ds:itemID="{62BD7D6A-0E41-4E49-943C-DF8C99C40F71}">
   <ds:schemaRefs>
     <ds:schemaRef ds:uri="http://schemas.openxmlformats.org/officeDocument/2006/bibliography"/>
   </ds:schemaRefs>

</xml_diff>